<commit_message>
Hinzufügen Prezi-Graphiken / Anpassung Graphiken Endbericht / Vervollständigung Präsentationsnotizen
</commit_message>
<xml_diff>
--- a/Docs/Projektabschluss/Endpräsentation_Notizen/Endpräsentation_Notizen_DominikSchumacher.docx
+++ b/Docs/Projektabschluss/Endpräsentation_Notizen/Endpräsentation_Notizen_DominikSchumacher.docx
@@ -147,7 +147,47 @@
         <w:rPr>
           <w:lang w:val="de-DE"/>
         </w:rPr>
-        <w:t>Die Segelschule besitzt zum Zeitpunkt der IST - Aufnahme keine zentrale Anwendung, mittels der Kurstermine und die damit verbundenen Tätigkeiten verwaltet werden. Sämtliche Prozesse und die dazugehörigen Informationen sind in verschiedenen Excel Sheets festgehalten.</w:t>
+        <w:t>Die Segelschule besitzt keine zentrale Anwendung zur Verwaltung der Kurstermine</w:t>
+      </w:r>
+    </w:p>
+    <w:p>
+      <w:pPr>
+        <w:pStyle w:val="Listenabsatz"/>
+        <w:rPr>
+          <w:lang w:val="de-DE"/>
+        </w:rPr>
+      </w:pPr>
+    </w:p>
+    <w:p>
+      <w:pPr>
+        <w:pStyle w:val="Listenabsatz"/>
+        <w:numPr>
+          <w:ilvl w:val="0"/>
+          <w:numId w:val="3"/>
+        </w:numPr>
+        <w:rPr>
+          <w:lang w:val="de-DE"/>
+        </w:rPr>
+      </w:pPr>
+      <w:r>
+        <w:rPr>
+          <w:lang w:val="de-DE"/>
+        </w:rPr>
+        <w:t xml:space="preserve">Die gesamte Planung und Datenhaltung findet in mehreren </w:t>
+      </w:r>
+      <w:proofErr w:type="spellStart"/>
+      <w:r>
+        <w:rPr>
+          <w:lang w:val="de-DE"/>
+        </w:rPr>
+        <w:t>Exceldokumenten</w:t>
+      </w:r>
+      <w:proofErr w:type="spellEnd"/>
+      <w:r>
+        <w:rPr>
+          <w:lang w:val="de-DE"/>
+        </w:rPr>
+        <w:t xml:space="preserve"> statt</w:t>
       </w:r>
     </w:p>
     <w:p>
@@ -577,15 +617,7 @@
         <w:rPr>
           <w:lang w:val="de-DE"/>
         </w:rPr>
-        <w:t>Die dezentralisierte Datenhaltung auf Basis mehrerer Excel-Dokumente besitzt entscheidende Nachteile und führt im Gesc</w:t>
-      </w:r>
-      <w:bookmarkStart w:id="0" w:name="_GoBack"/>
-      <w:bookmarkEnd w:id="0"/>
-      <w:r>
-        <w:rPr>
-          <w:lang w:val="de-DE"/>
-        </w:rPr>
-        <w:t>häftsalltag zu diversen Problemen und Verzögerungen:</w:t>
+        <w:t>Die dezentralisierte Datenhaltung auf Basis mehrerer Excel-Dokumente besitzt entscheidende Nachteile und führt im Geschäftsalltag zu diversen Problemen und Verzögerungen:</w:t>
       </w:r>
     </w:p>
     <w:p>
@@ -606,8 +638,45 @@
           <w:lang w:val="de-DE"/>
         </w:rPr>
         <w:lastRenderedPageBreak/>
-        <w:t>Bankdaten (Stammdaten) der Kunden und der Kursleiter werden jeweils in getrennten Dateien gepflegt. Zusätzlich sind die Formate für beide Datensätze unterschiedlich. Dies erhöht den Verwaltungsaufwand extrem und führt immer wieder zu falschen Buchungen.</w:t>
-      </w:r>
+        <w:t>Pflege der Stammdaten von Kursleitern und Teilnehmern in verschiedenen Dateien und unterschiedlichen Formaten</w:t>
+      </w:r>
+      <w:r>
+        <w:rPr>
+          <w:lang w:val="de-DE"/>
+        </w:rPr>
+        <w:t>.</w:t>
+      </w:r>
+    </w:p>
+    <w:p>
+      <w:pPr>
+        <w:pStyle w:val="Listenabsatz"/>
+        <w:numPr>
+          <w:ilvl w:val="0"/>
+          <w:numId w:val="7"/>
+        </w:numPr>
+        <w:spacing w:line="360" w:lineRule="auto"/>
+        <w:jc w:val="both"/>
+        <w:rPr>
+          <w:lang w:val="de-DE"/>
+        </w:rPr>
+      </w:pPr>
+      <w:r>
+        <w:rPr>
+          <w:lang w:val="de-DE"/>
+        </w:rPr>
+        <w:t>Erhöhung des Verwaltungsaufwandes / falsche Buchungen</w:t>
+      </w:r>
+    </w:p>
+    <w:p>
+      <w:pPr>
+        <w:pStyle w:val="Listenabsatz"/>
+        <w:spacing w:line="360" w:lineRule="auto"/>
+        <w:ind w:left="2160"/>
+        <w:jc w:val="both"/>
+        <w:rPr>
+          <w:lang w:val="de-DE"/>
+        </w:rPr>
+      </w:pPr>
     </w:p>
     <w:p>
       <w:pPr>
@@ -626,8 +695,39 @@
         <w:rPr>
           <w:lang w:val="de-DE"/>
         </w:rPr>
-        <w:t>Rechnungen werden manuell erstellt. Die dazu nötigen Rechnungspositionen, d.h. absolvierte Kurse eines Teilnehmers müssen händisch eingepflegt werden. Diese Tätigkeit ist sehr zeitaufwendig und führt des Öfteren zu fehlerhaften Rechnungen.</w:t>
-      </w:r>
+        <w:t>Manuelle Rechnungserstellung (händisches Einpflegen der Rechnungspositionen)</w:t>
+      </w:r>
+    </w:p>
+    <w:p>
+      <w:pPr>
+        <w:pStyle w:val="Listenabsatz"/>
+        <w:numPr>
+          <w:ilvl w:val="0"/>
+          <w:numId w:val="7"/>
+        </w:numPr>
+        <w:spacing w:line="360" w:lineRule="auto"/>
+        <w:jc w:val="both"/>
+        <w:rPr>
+          <w:lang w:val="de-DE"/>
+        </w:rPr>
+      </w:pPr>
+      <w:r>
+        <w:rPr>
+          <w:lang w:val="de-DE"/>
+        </w:rPr>
+        <w:t>Zeitaufwendig / fehlerhafte Rechnungen</w:t>
+      </w:r>
+    </w:p>
+    <w:p>
+      <w:pPr>
+        <w:pStyle w:val="Listenabsatz"/>
+        <w:spacing w:line="360" w:lineRule="auto"/>
+        <w:ind w:left="2160"/>
+        <w:jc w:val="both"/>
+        <w:rPr>
+          <w:lang w:val="de-DE"/>
+        </w:rPr>
+      </w:pPr>
     </w:p>
     <w:p>
       <w:pPr>
@@ -646,8 +746,39 @@
         <w:rPr>
           <w:lang w:val="de-DE"/>
         </w:rPr>
-        <w:t>Eine Protokollierung über durchgeführte Reparaturmaßnahmen findet nicht statt. Defektes und instandgesetztes Material wird lediglich räumlich getrennt. Eine Nachvollziehbarkeit sowie Aussortierung von Material, welches seine maximale Verwendungsdauer überschritten hat, ist deshalb nicht gegeben.</w:t>
-      </w:r>
+        <w:t>Keine Protokollierung von durchgeführten Reparaturmaßnahmen</w:t>
+      </w:r>
+    </w:p>
+    <w:p>
+      <w:pPr>
+        <w:pStyle w:val="Listenabsatz"/>
+        <w:numPr>
+          <w:ilvl w:val="0"/>
+          <w:numId w:val="7"/>
+        </w:numPr>
+        <w:spacing w:line="360" w:lineRule="auto"/>
+        <w:jc w:val="both"/>
+        <w:rPr>
+          <w:lang w:val="de-DE"/>
+        </w:rPr>
+      </w:pPr>
+      <w:r>
+        <w:rPr>
+          <w:lang w:val="de-DE"/>
+        </w:rPr>
+        <w:t>Nachvollziehbarkeit sowie Aussortierung von Material, welches seine max. Verwendungsdauer überschritten hat, ist deshalb nicht gegeben´</w:t>
+      </w:r>
+    </w:p>
+    <w:p>
+      <w:pPr>
+        <w:pStyle w:val="Listenabsatz"/>
+        <w:spacing w:line="360" w:lineRule="auto"/>
+        <w:ind w:left="2160"/>
+        <w:jc w:val="both"/>
+        <w:rPr>
+          <w:lang w:val="de-DE"/>
+        </w:rPr>
+      </w:pPr>
     </w:p>
     <w:p>
       <w:pPr>
@@ -666,7 +797,7 @@
         <w:rPr>
           <w:lang w:val="de-DE"/>
         </w:rPr>
-        <w:t xml:space="preserve">Es findet keine durchgängige </w:t>
+        <w:t xml:space="preserve">Keine durchgängige </w:t>
       </w:r>
       <w:proofErr w:type="spellStart"/>
       <w:r>
@@ -680,8 +811,39 @@
         <w:rPr>
           <w:lang w:val="de-DE"/>
         </w:rPr>
-        <w:t xml:space="preserve"> von Daten zwischen den einzelnen Excel Sheets statt. Somit treten häufig Mehrfacheinträge auf und eine damit verbundene Fehlersuche sowie Beseitigung ist sehr schwierig.</w:t>
-      </w:r>
+        <w:t xml:space="preserve"> von Daten zwischen den einzelnen Excel Sheets</w:t>
+      </w:r>
+    </w:p>
+    <w:p>
+      <w:pPr>
+        <w:pStyle w:val="Listenabsatz"/>
+        <w:numPr>
+          <w:ilvl w:val="0"/>
+          <w:numId w:val="7"/>
+        </w:numPr>
+        <w:spacing w:line="360" w:lineRule="auto"/>
+        <w:jc w:val="both"/>
+        <w:rPr>
+          <w:lang w:val="de-DE"/>
+        </w:rPr>
+      </w:pPr>
+      <w:r>
+        <w:rPr>
+          <w:lang w:val="de-DE"/>
+        </w:rPr>
+        <w:t>Mehrfacheinträge / damit verbundene Fehlersuche und Beseitigung ist schwierig</w:t>
+      </w:r>
+    </w:p>
+    <w:p>
+      <w:pPr>
+        <w:pStyle w:val="Listenabsatz"/>
+        <w:spacing w:line="360" w:lineRule="auto"/>
+        <w:ind w:left="2160"/>
+        <w:jc w:val="both"/>
+        <w:rPr>
+          <w:lang w:val="de-DE"/>
+        </w:rPr>
+      </w:pPr>
     </w:p>
     <w:p>
       <w:pPr>
@@ -700,7 +862,7 @@
         <w:rPr>
           <w:lang w:val="de-DE"/>
         </w:rPr>
-        <w:t>Das Finden von Übereinstimmungen hinsichtlich freien Kursleiter(-zeiten) und dem zur Verfügung stehenden Material ist sehr zeitraubend und fehlerbehaftet. Aus diesem Grund mussten in der Vergangenheit Kurse mehrmals abgesagt bzw. verschoben werden.</w:t>
+        <w:t>Das Finden von Übereinstimmungen hinsichtlich freien Kursleiter(-zeiten) und dem zur Verfügung stehenden Material ist sehr zeitraubend und fehlerbehaftet</w:t>
       </w:r>
     </w:p>
     <w:p>
@@ -708,8 +870,39 @@
         <w:pStyle w:val="Listenabsatz"/>
         <w:numPr>
           <w:ilvl w:val="0"/>
-          <w:numId w:val="5"/>
-        </w:numPr>
+          <w:numId w:val="7"/>
+        </w:numPr>
+        <w:spacing w:line="360" w:lineRule="auto"/>
+        <w:jc w:val="both"/>
+        <w:rPr>
+          <w:lang w:val="de-DE"/>
+        </w:rPr>
+      </w:pPr>
+      <w:r>
+        <w:rPr>
+          <w:lang w:val="de-DE"/>
+        </w:rPr>
+        <w:t>Kurse mussten mehrfach verschoben oder sogar abgesagt werden</w:t>
+      </w:r>
+    </w:p>
+    <w:p>
+      <w:pPr>
+        <w:spacing w:line="360" w:lineRule="auto"/>
+        <w:jc w:val="both"/>
+        <w:rPr>
+          <w:lang w:val="de-DE"/>
+        </w:rPr>
+      </w:pPr>
+    </w:p>
+    <w:p>
+      <w:pPr>
+        <w:pStyle w:val="Listenabsatz"/>
+        <w:numPr>
+          <w:ilvl w:val="0"/>
+          <w:numId w:val="2"/>
+        </w:numPr>
+        <w:spacing w:line="360" w:lineRule="auto"/>
+        <w:jc w:val="both"/>
         <w:rPr>
           <w:sz w:val="32"/>
           <w:szCs w:val="32"/>
@@ -717,10 +910,648 @@
           <w:lang w:val="de-DE"/>
         </w:rPr>
       </w:pPr>
-    </w:p>
-    <w:p>
-      <w:pPr>
-        <w:jc w:val="center"/>
+      <w:r>
+        <w:rPr>
+          <w:sz w:val="32"/>
+          <w:szCs w:val="32"/>
+          <w:u w:val="single"/>
+          <w:lang w:val="de-DE"/>
+        </w:rPr>
+        <w:t>Zielsetzung</w:t>
+      </w:r>
+    </w:p>
+    <w:p>
+      <w:pPr>
+        <w:pStyle w:val="Listenabsatz"/>
+        <w:numPr>
+          <w:ilvl w:val="0"/>
+          <w:numId w:val="5"/>
+        </w:numPr>
+        <w:spacing w:line="360" w:lineRule="auto"/>
+        <w:jc w:val="both"/>
+        <w:rPr>
+          <w:lang w:val="de-DE"/>
+        </w:rPr>
+      </w:pPr>
+      <w:r>
+        <w:rPr>
+          <w:lang w:val="de-DE"/>
+        </w:rPr>
+        <w:t>Zentrale Datenverwaltung</w:t>
+      </w:r>
+    </w:p>
+    <w:p>
+      <w:pPr>
+        <w:pStyle w:val="Listenabsatz"/>
+        <w:numPr>
+          <w:ilvl w:val="0"/>
+          <w:numId w:val="5"/>
+        </w:numPr>
+        <w:spacing w:line="360" w:lineRule="auto"/>
+        <w:jc w:val="both"/>
+        <w:rPr>
+          <w:lang w:val="de-DE"/>
+        </w:rPr>
+      </w:pPr>
+      <w:r>
+        <w:rPr>
+          <w:lang w:val="de-DE"/>
+        </w:rPr>
+        <w:t>Hohe Benutzerfreundlichkeit / Intuitive Bedienbarkeit</w:t>
+      </w:r>
+    </w:p>
+    <w:p>
+      <w:pPr>
+        <w:pStyle w:val="Listenabsatz"/>
+        <w:numPr>
+          <w:ilvl w:val="0"/>
+          <w:numId w:val="5"/>
+        </w:numPr>
+        <w:spacing w:line="360" w:lineRule="auto"/>
+        <w:jc w:val="both"/>
+        <w:rPr>
+          <w:lang w:val="de-DE"/>
+        </w:rPr>
+      </w:pPr>
+      <w:r>
+        <w:rPr>
+          <w:lang w:val="de-DE"/>
+        </w:rPr>
+        <w:t>Implementierung sämtlicher kundenspezifischer Anforderungen</w:t>
+      </w:r>
+    </w:p>
+    <w:p>
+      <w:pPr>
+        <w:pStyle w:val="Listenabsatz"/>
+        <w:numPr>
+          <w:ilvl w:val="0"/>
+          <w:numId w:val="5"/>
+        </w:numPr>
+        <w:spacing w:line="360" w:lineRule="auto"/>
+        <w:jc w:val="both"/>
+        <w:rPr>
+          <w:lang w:val="de-DE"/>
+        </w:rPr>
+      </w:pPr>
+      <w:r>
+        <w:rPr>
+          <w:lang w:val="de-DE"/>
+        </w:rPr>
+        <w:t>Sicherheit und Integrität</w:t>
+      </w:r>
+    </w:p>
+    <w:p>
+      <w:pPr>
+        <w:pStyle w:val="Listenabsatz"/>
+        <w:numPr>
+          <w:ilvl w:val="0"/>
+          <w:numId w:val="5"/>
+        </w:numPr>
+        <w:spacing w:line="360" w:lineRule="auto"/>
+        <w:jc w:val="both"/>
+        <w:rPr>
+          <w:lang w:val="de-DE"/>
+        </w:rPr>
+      </w:pPr>
+      <w:r>
+        <w:rPr>
+          <w:lang w:val="de-DE"/>
+        </w:rPr>
+        <w:t>Flexibilität und Erweiterbarkeit der Anwendung</w:t>
+      </w:r>
+    </w:p>
+    <w:p>
+      <w:pPr>
+        <w:spacing w:line="360" w:lineRule="auto"/>
+        <w:jc w:val="both"/>
+        <w:rPr>
+          <w:lang w:val="de-DE"/>
+        </w:rPr>
+      </w:pPr>
+    </w:p>
+    <w:p>
+      <w:pPr>
+        <w:spacing w:line="360" w:lineRule="auto"/>
+        <w:jc w:val="both"/>
+        <w:rPr>
+          <w:lang w:val="de-DE"/>
+        </w:rPr>
+      </w:pPr>
+    </w:p>
+    <w:p>
+      <w:pPr>
+        <w:spacing w:line="360" w:lineRule="auto"/>
+        <w:jc w:val="both"/>
+        <w:rPr>
+          <w:lang w:val="de-DE"/>
+        </w:rPr>
+      </w:pPr>
+    </w:p>
+    <w:p>
+      <w:pPr>
+        <w:spacing w:line="360" w:lineRule="auto"/>
+        <w:jc w:val="both"/>
+        <w:rPr>
+          <w:lang w:val="de-DE"/>
+        </w:rPr>
+      </w:pPr>
+    </w:p>
+    <w:p>
+      <w:pPr>
+        <w:pStyle w:val="Listenabsatz"/>
+        <w:numPr>
+          <w:ilvl w:val="0"/>
+          <w:numId w:val="2"/>
+        </w:numPr>
+        <w:spacing w:line="360" w:lineRule="auto"/>
+        <w:jc w:val="both"/>
+        <w:rPr>
+          <w:sz w:val="32"/>
+          <w:szCs w:val="32"/>
+          <w:u w:val="single"/>
+          <w:lang w:val="de-DE"/>
+        </w:rPr>
+      </w:pPr>
+      <w:r>
+        <w:rPr>
+          <w:sz w:val="32"/>
+          <w:szCs w:val="32"/>
+          <w:u w:val="single"/>
+          <w:lang w:val="de-DE"/>
+        </w:rPr>
+        <w:lastRenderedPageBreak/>
+        <w:t>Die Module</w:t>
+      </w:r>
+    </w:p>
+    <w:p>
+      <w:pPr>
+        <w:pStyle w:val="Listenabsatz"/>
+        <w:numPr>
+          <w:ilvl w:val="0"/>
+          <w:numId w:val="8"/>
+        </w:numPr>
+        <w:spacing w:line="360" w:lineRule="auto"/>
+        <w:jc w:val="both"/>
+        <w:rPr>
+          <w:lang w:val="de-DE"/>
+        </w:rPr>
+      </w:pPr>
+      <w:r>
+        <w:rPr>
+          <w:lang w:val="de-DE"/>
+        </w:rPr>
+        <w:t>Stammdaten</w:t>
+      </w:r>
+    </w:p>
+    <w:p>
+      <w:pPr>
+        <w:pStyle w:val="Listenabsatz"/>
+        <w:numPr>
+          <w:ilvl w:val="0"/>
+          <w:numId w:val="8"/>
+        </w:numPr>
+        <w:spacing w:line="360" w:lineRule="auto"/>
+        <w:jc w:val="both"/>
+        <w:rPr>
+          <w:lang w:val="de-DE"/>
+        </w:rPr>
+      </w:pPr>
+      <w:r>
+        <w:rPr>
+          <w:lang w:val="de-DE"/>
+        </w:rPr>
+        <w:t>Rechnung</w:t>
+      </w:r>
+    </w:p>
+    <w:p>
+      <w:pPr>
+        <w:pStyle w:val="Listenabsatz"/>
+        <w:numPr>
+          <w:ilvl w:val="0"/>
+          <w:numId w:val="8"/>
+        </w:numPr>
+        <w:spacing w:line="360" w:lineRule="auto"/>
+        <w:jc w:val="both"/>
+        <w:rPr>
+          <w:lang w:val="de-DE"/>
+        </w:rPr>
+      </w:pPr>
+      <w:r>
+        <w:rPr>
+          <w:lang w:val="de-DE"/>
+        </w:rPr>
+        <w:t>Kurs</w:t>
+      </w:r>
+    </w:p>
+    <w:p>
+      <w:pPr>
+        <w:pStyle w:val="Listenabsatz"/>
+        <w:numPr>
+          <w:ilvl w:val="0"/>
+          <w:numId w:val="8"/>
+        </w:numPr>
+        <w:spacing w:line="360" w:lineRule="auto"/>
+        <w:jc w:val="both"/>
+        <w:rPr>
+          <w:lang w:val="de-DE"/>
+        </w:rPr>
+      </w:pPr>
+      <w:r>
+        <w:rPr>
+          <w:lang w:val="de-DE"/>
+        </w:rPr>
+        <w:t>Teilnehmer</w:t>
+      </w:r>
+    </w:p>
+    <w:p>
+      <w:pPr>
+        <w:pStyle w:val="Listenabsatz"/>
+        <w:numPr>
+          <w:ilvl w:val="0"/>
+          <w:numId w:val="8"/>
+        </w:numPr>
+        <w:spacing w:line="360" w:lineRule="auto"/>
+        <w:jc w:val="both"/>
+        <w:rPr>
+          <w:lang w:val="de-DE"/>
+        </w:rPr>
+      </w:pPr>
+      <w:r>
+        <w:rPr>
+          <w:lang w:val="de-DE"/>
+        </w:rPr>
+        <w:t>Termin</w:t>
+      </w:r>
+    </w:p>
+    <w:p>
+      <w:pPr>
+        <w:pStyle w:val="Listenabsatz"/>
+        <w:spacing w:line="360" w:lineRule="auto"/>
+        <w:ind w:left="1080"/>
+        <w:jc w:val="both"/>
+        <w:rPr>
+          <w:lang w:val="de-DE"/>
+        </w:rPr>
+      </w:pPr>
+    </w:p>
+    <w:p>
+      <w:pPr>
+        <w:pStyle w:val="Listenabsatz"/>
+        <w:numPr>
+          <w:ilvl w:val="0"/>
+          <w:numId w:val="2"/>
+        </w:numPr>
+        <w:spacing w:line="360" w:lineRule="auto"/>
+        <w:jc w:val="both"/>
+        <w:rPr>
+          <w:sz w:val="32"/>
+          <w:szCs w:val="32"/>
+          <w:u w:val="single"/>
+          <w:lang w:val="de-DE"/>
+        </w:rPr>
+      </w:pPr>
+      <w:r>
+        <w:rPr>
+          <w:sz w:val="32"/>
+          <w:szCs w:val="32"/>
+          <w:u w:val="single"/>
+          <w:lang w:val="de-DE"/>
+        </w:rPr>
+        <w:t>Anlage eines Kurses</w:t>
+      </w:r>
+    </w:p>
+    <w:p>
+      <w:pPr>
+        <w:pStyle w:val="Listenabsatz"/>
+        <w:numPr>
+          <w:ilvl w:val="0"/>
+          <w:numId w:val="11"/>
+        </w:numPr>
+        <w:spacing w:line="360" w:lineRule="auto"/>
+        <w:jc w:val="both"/>
+        <w:rPr>
+          <w:lang w:val="de-DE"/>
+        </w:rPr>
+      </w:pPr>
+      <w:r>
+        <w:rPr>
+          <w:lang w:val="de-DE"/>
+        </w:rPr>
+        <w:t>Beschreibung der Prozesse</w:t>
+      </w:r>
+    </w:p>
+    <w:p>
+      <w:pPr>
+        <w:pStyle w:val="Listenabsatz"/>
+        <w:numPr>
+          <w:ilvl w:val="1"/>
+          <w:numId w:val="11"/>
+        </w:numPr>
+        <w:spacing w:line="360" w:lineRule="auto"/>
+        <w:jc w:val="both"/>
+        <w:rPr>
+          <w:lang w:val="de-DE"/>
+        </w:rPr>
+      </w:pPr>
+      <w:r>
+        <w:rPr>
+          <w:lang w:val="de-DE"/>
+        </w:rPr>
+        <w:t>Bezeichnung</w:t>
+      </w:r>
+      <w:r>
+        <w:rPr>
+          <w:lang w:val="de-DE"/>
+        </w:rPr>
+        <w:t xml:space="preserve">, </w:t>
+      </w:r>
+      <w:r>
+        <w:rPr>
+          <w:lang w:val="de-DE"/>
+        </w:rPr>
+        <w:t>Beschreibung</w:t>
+      </w:r>
+      <w:r>
+        <w:rPr>
+          <w:lang w:val="de-DE"/>
+        </w:rPr>
+        <w:t xml:space="preserve">, Dauer, </w:t>
+      </w:r>
+      <w:r>
+        <w:rPr>
+          <w:lang w:val="de-DE"/>
+        </w:rPr>
+        <w:t>Kapazität</w:t>
+      </w:r>
+      <w:r>
+        <w:rPr>
+          <w:lang w:val="de-DE"/>
+        </w:rPr>
+        <w:t xml:space="preserve">, Anzahl Kursleiter, </w:t>
+      </w:r>
+      <w:proofErr w:type="spellStart"/>
+      <w:r>
+        <w:rPr>
+          <w:lang w:val="de-DE"/>
+        </w:rPr>
+        <w:t>Bootstyp</w:t>
+      </w:r>
+      <w:proofErr w:type="spellEnd"/>
+    </w:p>
+    <w:p>
+      <w:pPr>
+        <w:pStyle w:val="Listenabsatz"/>
+        <w:numPr>
+          <w:ilvl w:val="1"/>
+          <w:numId w:val="11"/>
+        </w:numPr>
+        <w:spacing w:line="360" w:lineRule="auto"/>
+        <w:jc w:val="both"/>
+        <w:rPr>
+          <w:lang w:val="de-DE"/>
+        </w:rPr>
+      </w:pPr>
+      <w:r>
+        <w:rPr>
+          <w:lang w:val="de-DE"/>
+        </w:rPr>
+        <w:t>Preis, Qualifikationen, Material</w:t>
+      </w:r>
+    </w:p>
+    <w:p>
+      <w:pPr>
+        <w:pStyle w:val="Listenabsatz"/>
+        <w:spacing w:line="360" w:lineRule="auto"/>
+        <w:jc w:val="both"/>
+        <w:rPr>
+          <w:lang w:val="de-DE"/>
+        </w:rPr>
+      </w:pPr>
+    </w:p>
+    <w:p>
+      <w:pPr>
+        <w:pStyle w:val="Listenabsatz"/>
+        <w:numPr>
+          <w:ilvl w:val="0"/>
+          <w:numId w:val="2"/>
+        </w:numPr>
+        <w:spacing w:line="360" w:lineRule="auto"/>
+        <w:jc w:val="both"/>
+        <w:rPr>
+          <w:sz w:val="32"/>
+          <w:szCs w:val="32"/>
+          <w:u w:val="single"/>
+          <w:lang w:val="de-DE"/>
+        </w:rPr>
+      </w:pPr>
+      <w:r>
+        <w:rPr>
+          <w:sz w:val="32"/>
+          <w:szCs w:val="32"/>
+          <w:u w:val="single"/>
+          <w:lang w:val="de-DE"/>
+        </w:rPr>
+        <w:t>Anlage eines Bootes- und Bootstypen</w:t>
+      </w:r>
+    </w:p>
+    <w:p>
+      <w:pPr>
+        <w:pStyle w:val="Listenabsatz"/>
+        <w:numPr>
+          <w:ilvl w:val="0"/>
+          <w:numId w:val="9"/>
+        </w:numPr>
+        <w:spacing w:line="360" w:lineRule="auto"/>
+        <w:jc w:val="both"/>
+        <w:rPr>
+          <w:lang w:val="de-DE"/>
+        </w:rPr>
+      </w:pPr>
+      <w:r>
+        <w:rPr>
+          <w:lang w:val="de-DE"/>
+        </w:rPr>
+        <w:t>Beschreibung der Prozesse</w:t>
+      </w:r>
+    </w:p>
+    <w:p>
+      <w:pPr>
+        <w:pStyle w:val="Listenabsatz"/>
+        <w:numPr>
+          <w:ilvl w:val="1"/>
+          <w:numId w:val="9"/>
+        </w:numPr>
+        <w:spacing w:line="360" w:lineRule="auto"/>
+        <w:jc w:val="both"/>
+        <w:rPr>
+          <w:lang w:val="de-DE"/>
+        </w:rPr>
+      </w:pPr>
+      <w:r>
+        <w:rPr>
+          <w:lang w:val="de-DE"/>
+        </w:rPr>
+        <w:t>Bezeichnung, Hersteller, Seriennummer, Preis, Verknüpfung mit Bootstypen</w:t>
+      </w:r>
+    </w:p>
+    <w:p>
+      <w:pPr>
+        <w:pStyle w:val="Listenabsatz"/>
+        <w:spacing w:line="360" w:lineRule="auto"/>
+        <w:ind w:left="1800"/>
+        <w:jc w:val="both"/>
+        <w:rPr>
+          <w:sz w:val="32"/>
+          <w:szCs w:val="32"/>
+          <w:u w:val="single"/>
+          <w:lang w:val="de-DE"/>
+        </w:rPr>
+      </w:pPr>
+    </w:p>
+    <w:p>
+      <w:pPr>
+        <w:pStyle w:val="Listenabsatz"/>
+        <w:numPr>
+          <w:ilvl w:val="0"/>
+          <w:numId w:val="2"/>
+        </w:numPr>
+        <w:spacing w:line="360" w:lineRule="auto"/>
+        <w:jc w:val="both"/>
+        <w:rPr>
+          <w:sz w:val="32"/>
+          <w:szCs w:val="32"/>
+          <w:u w:val="single"/>
+          <w:lang w:val="de-DE"/>
+        </w:rPr>
+      </w:pPr>
+      <w:r>
+        <w:rPr>
+          <w:sz w:val="32"/>
+          <w:szCs w:val="32"/>
+          <w:u w:val="single"/>
+          <w:lang w:val="de-DE"/>
+        </w:rPr>
+        <w:t>Anlage von Material- und Materialtypen</w:t>
+      </w:r>
+    </w:p>
+    <w:p>
+      <w:pPr>
+        <w:pStyle w:val="Listenabsatz"/>
+        <w:numPr>
+          <w:ilvl w:val="0"/>
+          <w:numId w:val="9"/>
+        </w:numPr>
+        <w:spacing w:line="360" w:lineRule="auto"/>
+        <w:jc w:val="both"/>
+        <w:rPr>
+          <w:u w:val="single"/>
+          <w:lang w:val="de-DE"/>
+        </w:rPr>
+      </w:pPr>
+      <w:r>
+        <w:rPr>
+          <w:lang w:val="de-DE"/>
+        </w:rPr>
+        <w:t>Beschreibung der Prozesse</w:t>
+      </w:r>
+    </w:p>
+    <w:p>
+      <w:pPr>
+        <w:pStyle w:val="Listenabsatz"/>
+        <w:numPr>
+          <w:ilvl w:val="1"/>
+          <w:numId w:val="9"/>
+        </w:numPr>
+        <w:spacing w:line="360" w:lineRule="auto"/>
+        <w:jc w:val="both"/>
+        <w:rPr>
+          <w:u w:val="single"/>
+          <w:lang w:val="de-DE"/>
+        </w:rPr>
+      </w:pPr>
+      <w:r>
+        <w:rPr>
+          <w:lang w:val="de-DE"/>
+        </w:rPr>
+        <w:t>Materialnummer, Hersteller, Seriennummer, Preis</w:t>
+      </w:r>
+    </w:p>
+    <w:p>
+      <w:pPr>
+        <w:pStyle w:val="Listenabsatz"/>
+        <w:numPr>
+          <w:ilvl w:val="1"/>
+          <w:numId w:val="9"/>
+        </w:numPr>
+        <w:spacing w:line="360" w:lineRule="auto"/>
+        <w:jc w:val="both"/>
+        <w:rPr>
+          <w:u w:val="single"/>
+          <w:lang w:val="de-DE"/>
+        </w:rPr>
+      </w:pPr>
+      <w:r>
+        <w:rPr>
+          <w:lang w:val="de-DE"/>
+        </w:rPr>
+        <w:t>Ver</w:t>
+      </w:r>
+      <w:bookmarkStart w:id="0" w:name="_GoBack"/>
+      <w:bookmarkEnd w:id="0"/>
+      <w:r>
+        <w:rPr>
+          <w:lang w:val="de-DE"/>
+        </w:rPr>
+        <w:t xml:space="preserve">knüpfung mit Materialart, Verknüpfung mit Materialgruppe </w:t>
+      </w:r>
+      <w:r>
+        <w:rPr>
+          <w:b/>
+          <w:lang w:val="de-DE"/>
+        </w:rPr>
+        <w:t>(=BOOTSTYPEN)</w:t>
+      </w:r>
+    </w:p>
+    <w:p>
+      <w:pPr>
+        <w:spacing w:line="360" w:lineRule="auto"/>
+        <w:jc w:val="both"/>
+        <w:rPr>
+          <w:lang w:val="de-DE"/>
+        </w:rPr>
+      </w:pPr>
+    </w:p>
+    <w:p>
+      <w:pPr>
+        <w:spacing w:line="360" w:lineRule="auto"/>
+        <w:jc w:val="both"/>
+        <w:rPr>
+          <w:lang w:val="de-DE"/>
+        </w:rPr>
+      </w:pPr>
+    </w:p>
+    <w:p>
+      <w:pPr>
+        <w:spacing w:line="360" w:lineRule="auto"/>
+        <w:jc w:val="both"/>
+        <w:rPr>
+          <w:lang w:val="de-DE"/>
+        </w:rPr>
+      </w:pPr>
+    </w:p>
+    <w:p>
+      <w:pPr>
+        <w:spacing w:line="360" w:lineRule="auto"/>
+        <w:jc w:val="both"/>
+        <w:rPr>
+          <w:lang w:val="de-DE"/>
+        </w:rPr>
+      </w:pPr>
+    </w:p>
+    <w:p>
+      <w:pPr>
+        <w:spacing w:line="360" w:lineRule="auto"/>
+        <w:jc w:val="both"/>
         <w:rPr>
           <w:lang w:val="de-DE"/>
         </w:rPr>
@@ -741,7 +1572,7 @@
   <w:abstractNum w:abstractNumId="0">
     <w:nsid w:val="099543A7"/>
     <w:multiLevelType w:val="hybridMultilevel"/>
-    <w:tmpl w:val="26168A78"/>
+    <w:tmpl w:val="6C4E57AA"/>
     <w:lvl w:ilvl="0" w:tplc="0409000F">
       <w:start w:val="1"/>
       <w:numFmt w:val="decimal"/>
@@ -825,9 +1656,235 @@
     </w:lvl>
   </w:abstractNum>
   <w:abstractNum w:abstractNumId="1">
+    <w:nsid w:val="2DBF2384"/>
+    <w:multiLevelType w:val="hybridMultilevel"/>
+    <w:tmpl w:val="4CF81766"/>
+    <w:lvl w:ilvl="0" w:tplc="04090001">
+      <w:start w:val="1"/>
+      <w:numFmt w:val="bullet"/>
+      <w:lvlText w:val=""/>
+      <w:lvlJc w:val="left"/>
+      <w:pPr>
+        <w:ind w:left="1080" w:hanging="360"/>
+      </w:pPr>
+      <w:rPr>
+        <w:rFonts w:ascii="Symbol" w:hAnsi="Symbol" w:hint="default"/>
+      </w:rPr>
+    </w:lvl>
+    <w:lvl w:ilvl="1" w:tplc="04090003" w:tentative="1">
+      <w:start w:val="1"/>
+      <w:numFmt w:val="bullet"/>
+      <w:lvlText w:val="o"/>
+      <w:lvlJc w:val="left"/>
+      <w:pPr>
+        <w:ind w:left="1800" w:hanging="360"/>
+      </w:pPr>
+      <w:rPr>
+        <w:rFonts w:ascii="Courier New" w:hAnsi="Courier New" w:cs="Courier New" w:hint="default"/>
+      </w:rPr>
+    </w:lvl>
+    <w:lvl w:ilvl="2" w:tplc="04090005" w:tentative="1">
+      <w:start w:val="1"/>
+      <w:numFmt w:val="bullet"/>
+      <w:lvlText w:val=""/>
+      <w:lvlJc w:val="left"/>
+      <w:pPr>
+        <w:ind w:left="2520" w:hanging="360"/>
+      </w:pPr>
+      <w:rPr>
+        <w:rFonts w:ascii="Wingdings" w:hAnsi="Wingdings" w:hint="default"/>
+      </w:rPr>
+    </w:lvl>
+    <w:lvl w:ilvl="3" w:tplc="04090001" w:tentative="1">
+      <w:start w:val="1"/>
+      <w:numFmt w:val="bullet"/>
+      <w:lvlText w:val=""/>
+      <w:lvlJc w:val="left"/>
+      <w:pPr>
+        <w:ind w:left="3240" w:hanging="360"/>
+      </w:pPr>
+      <w:rPr>
+        <w:rFonts w:ascii="Symbol" w:hAnsi="Symbol" w:hint="default"/>
+      </w:rPr>
+    </w:lvl>
+    <w:lvl w:ilvl="4" w:tplc="04090003" w:tentative="1">
+      <w:start w:val="1"/>
+      <w:numFmt w:val="bullet"/>
+      <w:lvlText w:val="o"/>
+      <w:lvlJc w:val="left"/>
+      <w:pPr>
+        <w:ind w:left="3960" w:hanging="360"/>
+      </w:pPr>
+      <w:rPr>
+        <w:rFonts w:ascii="Courier New" w:hAnsi="Courier New" w:cs="Courier New" w:hint="default"/>
+      </w:rPr>
+    </w:lvl>
+    <w:lvl w:ilvl="5" w:tplc="04090005" w:tentative="1">
+      <w:start w:val="1"/>
+      <w:numFmt w:val="bullet"/>
+      <w:lvlText w:val=""/>
+      <w:lvlJc w:val="left"/>
+      <w:pPr>
+        <w:ind w:left="4680" w:hanging="360"/>
+      </w:pPr>
+      <w:rPr>
+        <w:rFonts w:ascii="Wingdings" w:hAnsi="Wingdings" w:hint="default"/>
+      </w:rPr>
+    </w:lvl>
+    <w:lvl w:ilvl="6" w:tplc="04090001" w:tentative="1">
+      <w:start w:val="1"/>
+      <w:numFmt w:val="bullet"/>
+      <w:lvlText w:val=""/>
+      <w:lvlJc w:val="left"/>
+      <w:pPr>
+        <w:ind w:left="5400" w:hanging="360"/>
+      </w:pPr>
+      <w:rPr>
+        <w:rFonts w:ascii="Symbol" w:hAnsi="Symbol" w:hint="default"/>
+      </w:rPr>
+    </w:lvl>
+    <w:lvl w:ilvl="7" w:tplc="04090003" w:tentative="1">
+      <w:start w:val="1"/>
+      <w:numFmt w:val="bullet"/>
+      <w:lvlText w:val="o"/>
+      <w:lvlJc w:val="left"/>
+      <w:pPr>
+        <w:ind w:left="6120" w:hanging="360"/>
+      </w:pPr>
+      <w:rPr>
+        <w:rFonts w:ascii="Courier New" w:hAnsi="Courier New" w:cs="Courier New" w:hint="default"/>
+      </w:rPr>
+    </w:lvl>
+    <w:lvl w:ilvl="8" w:tplc="04090005" w:tentative="1">
+      <w:start w:val="1"/>
+      <w:numFmt w:val="bullet"/>
+      <w:lvlText w:val=""/>
+      <w:lvlJc w:val="left"/>
+      <w:pPr>
+        <w:ind w:left="6840" w:hanging="360"/>
+      </w:pPr>
+      <w:rPr>
+        <w:rFonts w:ascii="Wingdings" w:hAnsi="Wingdings" w:hint="default"/>
+      </w:rPr>
+    </w:lvl>
+  </w:abstractNum>
+  <w:abstractNum w:abstractNumId="2">
+    <w:nsid w:val="315E0E7E"/>
+    <w:multiLevelType w:val="hybridMultilevel"/>
+    <w:tmpl w:val="203E3CF8"/>
+    <w:lvl w:ilvl="0" w:tplc="04090001">
+      <w:start w:val="1"/>
+      <w:numFmt w:val="bullet"/>
+      <w:lvlText w:val=""/>
+      <w:lvlJc w:val="left"/>
+      <w:pPr>
+        <w:ind w:left="1080" w:hanging="360"/>
+      </w:pPr>
+      <w:rPr>
+        <w:rFonts w:ascii="Symbol" w:hAnsi="Symbol" w:hint="default"/>
+      </w:rPr>
+    </w:lvl>
+    <w:lvl w:ilvl="1" w:tplc="04090003">
+      <w:start w:val="1"/>
+      <w:numFmt w:val="bullet"/>
+      <w:lvlText w:val="o"/>
+      <w:lvlJc w:val="left"/>
+      <w:pPr>
+        <w:ind w:left="1800" w:hanging="360"/>
+      </w:pPr>
+      <w:rPr>
+        <w:rFonts w:ascii="Courier New" w:hAnsi="Courier New" w:cs="Courier New" w:hint="default"/>
+      </w:rPr>
+    </w:lvl>
+    <w:lvl w:ilvl="2" w:tplc="04090005" w:tentative="1">
+      <w:start w:val="1"/>
+      <w:numFmt w:val="bullet"/>
+      <w:lvlText w:val=""/>
+      <w:lvlJc w:val="left"/>
+      <w:pPr>
+        <w:ind w:left="2520" w:hanging="360"/>
+      </w:pPr>
+      <w:rPr>
+        <w:rFonts w:ascii="Wingdings" w:hAnsi="Wingdings" w:hint="default"/>
+      </w:rPr>
+    </w:lvl>
+    <w:lvl w:ilvl="3" w:tplc="04090001" w:tentative="1">
+      <w:start w:val="1"/>
+      <w:numFmt w:val="bullet"/>
+      <w:lvlText w:val=""/>
+      <w:lvlJc w:val="left"/>
+      <w:pPr>
+        <w:ind w:left="3240" w:hanging="360"/>
+      </w:pPr>
+      <w:rPr>
+        <w:rFonts w:ascii="Symbol" w:hAnsi="Symbol" w:hint="default"/>
+      </w:rPr>
+    </w:lvl>
+    <w:lvl w:ilvl="4" w:tplc="04090003" w:tentative="1">
+      <w:start w:val="1"/>
+      <w:numFmt w:val="bullet"/>
+      <w:lvlText w:val="o"/>
+      <w:lvlJc w:val="left"/>
+      <w:pPr>
+        <w:ind w:left="3960" w:hanging="360"/>
+      </w:pPr>
+      <w:rPr>
+        <w:rFonts w:ascii="Courier New" w:hAnsi="Courier New" w:cs="Courier New" w:hint="default"/>
+      </w:rPr>
+    </w:lvl>
+    <w:lvl w:ilvl="5" w:tplc="04090005" w:tentative="1">
+      <w:start w:val="1"/>
+      <w:numFmt w:val="bullet"/>
+      <w:lvlText w:val=""/>
+      <w:lvlJc w:val="left"/>
+      <w:pPr>
+        <w:ind w:left="4680" w:hanging="360"/>
+      </w:pPr>
+      <w:rPr>
+        <w:rFonts w:ascii="Wingdings" w:hAnsi="Wingdings" w:hint="default"/>
+      </w:rPr>
+    </w:lvl>
+    <w:lvl w:ilvl="6" w:tplc="04090001" w:tentative="1">
+      <w:start w:val="1"/>
+      <w:numFmt w:val="bullet"/>
+      <w:lvlText w:val=""/>
+      <w:lvlJc w:val="left"/>
+      <w:pPr>
+        <w:ind w:left="5400" w:hanging="360"/>
+      </w:pPr>
+      <w:rPr>
+        <w:rFonts w:ascii="Symbol" w:hAnsi="Symbol" w:hint="default"/>
+      </w:rPr>
+    </w:lvl>
+    <w:lvl w:ilvl="7" w:tplc="04090003" w:tentative="1">
+      <w:start w:val="1"/>
+      <w:numFmt w:val="bullet"/>
+      <w:lvlText w:val="o"/>
+      <w:lvlJc w:val="left"/>
+      <w:pPr>
+        <w:ind w:left="6120" w:hanging="360"/>
+      </w:pPr>
+      <w:rPr>
+        <w:rFonts w:ascii="Courier New" w:hAnsi="Courier New" w:cs="Courier New" w:hint="default"/>
+      </w:rPr>
+    </w:lvl>
+    <w:lvl w:ilvl="8" w:tplc="04090005" w:tentative="1">
+      <w:start w:val="1"/>
+      <w:numFmt w:val="bullet"/>
+      <w:lvlText w:val=""/>
+      <w:lvlJc w:val="left"/>
+      <w:pPr>
+        <w:ind w:left="6840" w:hanging="360"/>
+      </w:pPr>
+      <w:rPr>
+        <w:rFonts w:ascii="Wingdings" w:hAnsi="Wingdings" w:hint="default"/>
+      </w:rPr>
+    </w:lvl>
+  </w:abstractNum>
+  <w:abstractNum w:abstractNumId="3">
     <w:nsid w:val="37626EE2"/>
     <w:multiLevelType w:val="hybridMultilevel"/>
-    <w:tmpl w:val="56100CCC"/>
+    <w:tmpl w:val="AC4EB6B0"/>
     <w:lvl w:ilvl="0" w:tplc="04090001">
       <w:start w:val="1"/>
       <w:numFmt w:val="bullet"/>
@@ -840,7 +1897,7 @@
         <w:rFonts w:ascii="Symbol" w:hAnsi="Symbol" w:hint="default"/>
       </w:rPr>
     </w:lvl>
-    <w:lvl w:ilvl="1" w:tplc="04090003" w:tentative="1">
+    <w:lvl w:ilvl="1" w:tplc="04090003">
       <w:start w:val="1"/>
       <w:numFmt w:val="bullet"/>
       <w:lvlText w:val="o"/>
@@ -852,7 +1909,7 @@
         <w:rFonts w:ascii="Courier New" w:hAnsi="Courier New" w:cs="Courier New" w:hint="default"/>
       </w:rPr>
     </w:lvl>
-    <w:lvl w:ilvl="2" w:tplc="04090005" w:tentative="1">
+    <w:lvl w:ilvl="2" w:tplc="04090005">
       <w:start w:val="1"/>
       <w:numFmt w:val="bullet"/>
       <w:lvlText w:val=""/>
@@ -937,7 +1994,7 @@
       </w:rPr>
     </w:lvl>
   </w:abstractNum>
-  <w:abstractNum w:abstractNumId="2">
+  <w:abstractNum w:abstractNumId="4">
     <w:nsid w:val="48940D61"/>
     <w:multiLevelType w:val="hybridMultilevel"/>
     <w:tmpl w:val="F27C153A"/>
@@ -1050,7 +2107,7 @@
       </w:rPr>
     </w:lvl>
   </w:abstractNum>
-  <w:abstractNum w:abstractNumId="3">
+  <w:abstractNum w:abstractNumId="5">
     <w:nsid w:val="4DF3300A"/>
     <w:multiLevelType w:val="hybridMultilevel"/>
     <w:tmpl w:val="54025BAA"/>
@@ -1164,7 +2221,233 @@
       </w:rPr>
     </w:lvl>
   </w:abstractNum>
-  <w:abstractNum w:abstractNumId="4">
+  <w:abstractNum w:abstractNumId="6">
+    <w:nsid w:val="6D3F4BF7"/>
+    <w:multiLevelType w:val="hybridMultilevel"/>
+    <w:tmpl w:val="EC680BDE"/>
+    <w:lvl w:ilvl="0" w:tplc="04090001">
+      <w:start w:val="1"/>
+      <w:numFmt w:val="bullet"/>
+      <w:lvlText w:val=""/>
+      <w:lvlJc w:val="left"/>
+      <w:pPr>
+        <w:ind w:left="1440" w:hanging="360"/>
+      </w:pPr>
+      <w:rPr>
+        <w:rFonts w:ascii="Symbol" w:hAnsi="Symbol" w:hint="default"/>
+      </w:rPr>
+    </w:lvl>
+    <w:lvl w:ilvl="1" w:tplc="04090003" w:tentative="1">
+      <w:start w:val="1"/>
+      <w:numFmt w:val="bullet"/>
+      <w:lvlText w:val="o"/>
+      <w:lvlJc w:val="left"/>
+      <w:pPr>
+        <w:ind w:left="2160" w:hanging="360"/>
+      </w:pPr>
+      <w:rPr>
+        <w:rFonts w:ascii="Courier New" w:hAnsi="Courier New" w:cs="Courier New" w:hint="default"/>
+      </w:rPr>
+    </w:lvl>
+    <w:lvl w:ilvl="2" w:tplc="04090005" w:tentative="1">
+      <w:start w:val="1"/>
+      <w:numFmt w:val="bullet"/>
+      <w:lvlText w:val=""/>
+      <w:lvlJc w:val="left"/>
+      <w:pPr>
+        <w:ind w:left="2880" w:hanging="360"/>
+      </w:pPr>
+      <w:rPr>
+        <w:rFonts w:ascii="Wingdings" w:hAnsi="Wingdings" w:hint="default"/>
+      </w:rPr>
+    </w:lvl>
+    <w:lvl w:ilvl="3" w:tplc="04090001" w:tentative="1">
+      <w:start w:val="1"/>
+      <w:numFmt w:val="bullet"/>
+      <w:lvlText w:val=""/>
+      <w:lvlJc w:val="left"/>
+      <w:pPr>
+        <w:ind w:left="3600" w:hanging="360"/>
+      </w:pPr>
+      <w:rPr>
+        <w:rFonts w:ascii="Symbol" w:hAnsi="Symbol" w:hint="default"/>
+      </w:rPr>
+    </w:lvl>
+    <w:lvl w:ilvl="4" w:tplc="04090003" w:tentative="1">
+      <w:start w:val="1"/>
+      <w:numFmt w:val="bullet"/>
+      <w:lvlText w:val="o"/>
+      <w:lvlJc w:val="left"/>
+      <w:pPr>
+        <w:ind w:left="4320" w:hanging="360"/>
+      </w:pPr>
+      <w:rPr>
+        <w:rFonts w:ascii="Courier New" w:hAnsi="Courier New" w:cs="Courier New" w:hint="default"/>
+      </w:rPr>
+    </w:lvl>
+    <w:lvl w:ilvl="5" w:tplc="04090005" w:tentative="1">
+      <w:start w:val="1"/>
+      <w:numFmt w:val="bullet"/>
+      <w:lvlText w:val=""/>
+      <w:lvlJc w:val="left"/>
+      <w:pPr>
+        <w:ind w:left="5040" w:hanging="360"/>
+      </w:pPr>
+      <w:rPr>
+        <w:rFonts w:ascii="Wingdings" w:hAnsi="Wingdings" w:hint="default"/>
+      </w:rPr>
+    </w:lvl>
+    <w:lvl w:ilvl="6" w:tplc="04090001" w:tentative="1">
+      <w:start w:val="1"/>
+      <w:numFmt w:val="bullet"/>
+      <w:lvlText w:val=""/>
+      <w:lvlJc w:val="left"/>
+      <w:pPr>
+        <w:ind w:left="5760" w:hanging="360"/>
+      </w:pPr>
+      <w:rPr>
+        <w:rFonts w:ascii="Symbol" w:hAnsi="Symbol" w:hint="default"/>
+      </w:rPr>
+    </w:lvl>
+    <w:lvl w:ilvl="7" w:tplc="04090003" w:tentative="1">
+      <w:start w:val="1"/>
+      <w:numFmt w:val="bullet"/>
+      <w:lvlText w:val="o"/>
+      <w:lvlJc w:val="left"/>
+      <w:pPr>
+        <w:ind w:left="6480" w:hanging="360"/>
+      </w:pPr>
+      <w:rPr>
+        <w:rFonts w:ascii="Courier New" w:hAnsi="Courier New" w:cs="Courier New" w:hint="default"/>
+      </w:rPr>
+    </w:lvl>
+    <w:lvl w:ilvl="8" w:tplc="04090005" w:tentative="1">
+      <w:start w:val="1"/>
+      <w:numFmt w:val="bullet"/>
+      <w:lvlText w:val=""/>
+      <w:lvlJc w:val="left"/>
+      <w:pPr>
+        <w:ind w:left="7200" w:hanging="360"/>
+      </w:pPr>
+      <w:rPr>
+        <w:rFonts w:ascii="Wingdings" w:hAnsi="Wingdings" w:hint="default"/>
+      </w:rPr>
+    </w:lvl>
+  </w:abstractNum>
+  <w:abstractNum w:abstractNumId="7">
+    <w:nsid w:val="74B230EF"/>
+    <w:multiLevelType w:val="hybridMultilevel"/>
+    <w:tmpl w:val="D6ECB3A2"/>
+    <w:lvl w:ilvl="0" w:tplc="04090001">
+      <w:start w:val="1"/>
+      <w:numFmt w:val="bullet"/>
+      <w:lvlText w:val=""/>
+      <w:lvlJc w:val="left"/>
+      <w:pPr>
+        <w:ind w:left="720" w:hanging="360"/>
+      </w:pPr>
+      <w:rPr>
+        <w:rFonts w:ascii="Symbol" w:hAnsi="Symbol" w:hint="default"/>
+      </w:rPr>
+    </w:lvl>
+    <w:lvl w:ilvl="1" w:tplc="04090003">
+      <w:start w:val="1"/>
+      <w:numFmt w:val="bullet"/>
+      <w:lvlText w:val="o"/>
+      <w:lvlJc w:val="left"/>
+      <w:pPr>
+        <w:ind w:left="1440" w:hanging="360"/>
+      </w:pPr>
+      <w:rPr>
+        <w:rFonts w:ascii="Courier New" w:hAnsi="Courier New" w:cs="Courier New" w:hint="default"/>
+      </w:rPr>
+    </w:lvl>
+    <w:lvl w:ilvl="2" w:tplc="04090005" w:tentative="1">
+      <w:start w:val="1"/>
+      <w:numFmt w:val="bullet"/>
+      <w:lvlText w:val=""/>
+      <w:lvlJc w:val="left"/>
+      <w:pPr>
+        <w:ind w:left="2160" w:hanging="360"/>
+      </w:pPr>
+      <w:rPr>
+        <w:rFonts w:ascii="Wingdings" w:hAnsi="Wingdings" w:hint="default"/>
+      </w:rPr>
+    </w:lvl>
+    <w:lvl w:ilvl="3" w:tplc="04090001" w:tentative="1">
+      <w:start w:val="1"/>
+      <w:numFmt w:val="bullet"/>
+      <w:lvlText w:val=""/>
+      <w:lvlJc w:val="left"/>
+      <w:pPr>
+        <w:ind w:left="2880" w:hanging="360"/>
+      </w:pPr>
+      <w:rPr>
+        <w:rFonts w:ascii="Symbol" w:hAnsi="Symbol" w:hint="default"/>
+      </w:rPr>
+    </w:lvl>
+    <w:lvl w:ilvl="4" w:tplc="04090003" w:tentative="1">
+      <w:start w:val="1"/>
+      <w:numFmt w:val="bullet"/>
+      <w:lvlText w:val="o"/>
+      <w:lvlJc w:val="left"/>
+      <w:pPr>
+        <w:ind w:left="3600" w:hanging="360"/>
+      </w:pPr>
+      <w:rPr>
+        <w:rFonts w:ascii="Courier New" w:hAnsi="Courier New" w:cs="Courier New" w:hint="default"/>
+      </w:rPr>
+    </w:lvl>
+    <w:lvl w:ilvl="5" w:tplc="04090005" w:tentative="1">
+      <w:start w:val="1"/>
+      <w:numFmt w:val="bullet"/>
+      <w:lvlText w:val=""/>
+      <w:lvlJc w:val="left"/>
+      <w:pPr>
+        <w:ind w:left="4320" w:hanging="360"/>
+      </w:pPr>
+      <w:rPr>
+        <w:rFonts w:ascii="Wingdings" w:hAnsi="Wingdings" w:hint="default"/>
+      </w:rPr>
+    </w:lvl>
+    <w:lvl w:ilvl="6" w:tplc="04090001" w:tentative="1">
+      <w:start w:val="1"/>
+      <w:numFmt w:val="bullet"/>
+      <w:lvlText w:val=""/>
+      <w:lvlJc w:val="left"/>
+      <w:pPr>
+        <w:ind w:left="5040" w:hanging="360"/>
+      </w:pPr>
+      <w:rPr>
+        <w:rFonts w:ascii="Symbol" w:hAnsi="Symbol" w:hint="default"/>
+      </w:rPr>
+    </w:lvl>
+    <w:lvl w:ilvl="7" w:tplc="04090003" w:tentative="1">
+      <w:start w:val="1"/>
+      <w:numFmt w:val="bullet"/>
+      <w:lvlText w:val="o"/>
+      <w:lvlJc w:val="left"/>
+      <w:pPr>
+        <w:ind w:left="5760" w:hanging="360"/>
+      </w:pPr>
+      <w:rPr>
+        <w:rFonts w:ascii="Courier New" w:hAnsi="Courier New" w:cs="Courier New" w:hint="default"/>
+      </w:rPr>
+    </w:lvl>
+    <w:lvl w:ilvl="8" w:tplc="04090005" w:tentative="1">
+      <w:start w:val="1"/>
+      <w:numFmt w:val="bullet"/>
+      <w:lvlText w:val=""/>
+      <w:lvlJc w:val="left"/>
+      <w:pPr>
+        <w:ind w:left="6480" w:hanging="360"/>
+      </w:pPr>
+      <w:rPr>
+        <w:rFonts w:ascii="Wingdings" w:hAnsi="Wingdings" w:hint="default"/>
+      </w:rPr>
+    </w:lvl>
+  </w:abstractNum>
+  <w:abstractNum w:abstractNumId="8">
     <w:nsid w:val="7547078F"/>
     <w:multiLevelType w:val="hybridMultilevel"/>
     <w:tmpl w:val="6136D004"/>
@@ -1250,7 +2533,7 @@
       </w:pPr>
     </w:lvl>
   </w:abstractNum>
-  <w:abstractNum w:abstractNumId="5">
+  <w:abstractNum w:abstractNumId="9">
     <w:nsid w:val="7D2A07FA"/>
     <w:multiLevelType w:val="hybridMultilevel"/>
     <w:tmpl w:val="DFAA0362"/>
@@ -1363,23 +2646,150 @@
       </w:rPr>
     </w:lvl>
   </w:abstractNum>
+  <w:abstractNum w:abstractNumId="10">
+    <w:nsid w:val="7D685373"/>
+    <w:multiLevelType w:val="hybridMultilevel"/>
+    <w:tmpl w:val="9806CDD2"/>
+    <w:lvl w:ilvl="0" w:tplc="6E42322E">
+      <w:numFmt w:val="bullet"/>
+      <w:lvlText w:val=""/>
+      <w:lvlJc w:val="left"/>
+      <w:pPr>
+        <w:ind w:left="2160" w:hanging="360"/>
+      </w:pPr>
+      <w:rPr>
+        <w:rFonts w:ascii="Wingdings" w:eastAsiaTheme="minorHAnsi" w:hAnsi="Wingdings" w:cstheme="minorBidi" w:hint="default"/>
+      </w:rPr>
+    </w:lvl>
+    <w:lvl w:ilvl="1" w:tplc="04090003" w:tentative="1">
+      <w:start w:val="1"/>
+      <w:numFmt w:val="bullet"/>
+      <w:lvlText w:val="o"/>
+      <w:lvlJc w:val="left"/>
+      <w:pPr>
+        <w:ind w:left="2880" w:hanging="360"/>
+      </w:pPr>
+      <w:rPr>
+        <w:rFonts w:ascii="Courier New" w:hAnsi="Courier New" w:cs="Courier New" w:hint="default"/>
+      </w:rPr>
+    </w:lvl>
+    <w:lvl w:ilvl="2" w:tplc="04090005" w:tentative="1">
+      <w:start w:val="1"/>
+      <w:numFmt w:val="bullet"/>
+      <w:lvlText w:val=""/>
+      <w:lvlJc w:val="left"/>
+      <w:pPr>
+        <w:ind w:left="3600" w:hanging="360"/>
+      </w:pPr>
+      <w:rPr>
+        <w:rFonts w:ascii="Wingdings" w:hAnsi="Wingdings" w:hint="default"/>
+      </w:rPr>
+    </w:lvl>
+    <w:lvl w:ilvl="3" w:tplc="04090001" w:tentative="1">
+      <w:start w:val="1"/>
+      <w:numFmt w:val="bullet"/>
+      <w:lvlText w:val=""/>
+      <w:lvlJc w:val="left"/>
+      <w:pPr>
+        <w:ind w:left="4320" w:hanging="360"/>
+      </w:pPr>
+      <w:rPr>
+        <w:rFonts w:ascii="Symbol" w:hAnsi="Symbol" w:hint="default"/>
+      </w:rPr>
+    </w:lvl>
+    <w:lvl w:ilvl="4" w:tplc="04090003" w:tentative="1">
+      <w:start w:val="1"/>
+      <w:numFmt w:val="bullet"/>
+      <w:lvlText w:val="o"/>
+      <w:lvlJc w:val="left"/>
+      <w:pPr>
+        <w:ind w:left="5040" w:hanging="360"/>
+      </w:pPr>
+      <w:rPr>
+        <w:rFonts w:ascii="Courier New" w:hAnsi="Courier New" w:cs="Courier New" w:hint="default"/>
+      </w:rPr>
+    </w:lvl>
+    <w:lvl w:ilvl="5" w:tplc="04090005" w:tentative="1">
+      <w:start w:val="1"/>
+      <w:numFmt w:val="bullet"/>
+      <w:lvlText w:val=""/>
+      <w:lvlJc w:val="left"/>
+      <w:pPr>
+        <w:ind w:left="5760" w:hanging="360"/>
+      </w:pPr>
+      <w:rPr>
+        <w:rFonts w:ascii="Wingdings" w:hAnsi="Wingdings" w:hint="default"/>
+      </w:rPr>
+    </w:lvl>
+    <w:lvl w:ilvl="6" w:tplc="04090001" w:tentative="1">
+      <w:start w:val="1"/>
+      <w:numFmt w:val="bullet"/>
+      <w:lvlText w:val=""/>
+      <w:lvlJc w:val="left"/>
+      <w:pPr>
+        <w:ind w:left="6480" w:hanging="360"/>
+      </w:pPr>
+      <w:rPr>
+        <w:rFonts w:ascii="Symbol" w:hAnsi="Symbol" w:hint="default"/>
+      </w:rPr>
+    </w:lvl>
+    <w:lvl w:ilvl="7" w:tplc="04090003" w:tentative="1">
+      <w:start w:val="1"/>
+      <w:numFmt w:val="bullet"/>
+      <w:lvlText w:val="o"/>
+      <w:lvlJc w:val="left"/>
+      <w:pPr>
+        <w:ind w:left="7200" w:hanging="360"/>
+      </w:pPr>
+      <w:rPr>
+        <w:rFonts w:ascii="Courier New" w:hAnsi="Courier New" w:cs="Courier New" w:hint="default"/>
+      </w:rPr>
+    </w:lvl>
+    <w:lvl w:ilvl="8" w:tplc="04090005" w:tentative="1">
+      <w:start w:val="1"/>
+      <w:numFmt w:val="bullet"/>
+      <w:lvlText w:val=""/>
+      <w:lvlJc w:val="left"/>
+      <w:pPr>
+        <w:ind w:left="7920" w:hanging="360"/>
+      </w:pPr>
+      <w:rPr>
+        <w:rFonts w:ascii="Wingdings" w:hAnsi="Wingdings" w:hint="default"/>
+      </w:rPr>
+    </w:lvl>
+  </w:abstractNum>
   <w:num w:numId="1">
-    <w:abstractNumId w:val="4"/>
+    <w:abstractNumId w:val="8"/>
   </w:num>
   <w:num w:numId="2">
     <w:abstractNumId w:val="0"/>
   </w:num>
   <w:num w:numId="3">
+    <w:abstractNumId w:val="9"/>
+  </w:num>
+  <w:num w:numId="4">
+    <w:abstractNumId w:val="4"/>
+  </w:num>
+  <w:num w:numId="5">
+    <w:abstractNumId w:val="3"/>
+  </w:num>
+  <w:num w:numId="6">
     <w:abstractNumId w:val="5"/>
   </w:num>
-  <w:num w:numId="4">
+  <w:num w:numId="7">
+    <w:abstractNumId w:val="10"/>
+  </w:num>
+  <w:num w:numId="8">
+    <w:abstractNumId w:val="1"/>
+  </w:num>
+  <w:num w:numId="9">
     <w:abstractNumId w:val="2"/>
   </w:num>
-  <w:num w:numId="5">
-    <w:abstractNumId w:val="1"/>
+  <w:num w:numId="10">
+    <w:abstractNumId w:val="6"/>
   </w:num>
-  <w:num w:numId="6">
-    <w:abstractNumId w:val="3"/>
+  <w:num w:numId="11">
+    <w:abstractNumId w:val="7"/>
   </w:num>
 </w:numbering>
 </file>

</xml_diff>